<commit_message>
Dynamic camera for Duo has been implemented. Updated documentation with camera info.
 Implemented Duo Camera to Professor's specification (see documentation). The documentation was updated to describe how the camera works and how it followed the professor's specification. Refactored code: moved code around, removed obselete code, and renamed methods.
</commit_message>
<xml_diff>
--- a/Warbird Simulator Phase 2 Documentation.docx
+++ b/Warbird Simulator Phase 2 Documentation.docx
@@ -25,8 +25,1265 @@
           <w:numId w:val="3"/>
         </w:numPr>
       </w:pPr>
+      <w:r>
+        <w:t>Camera</w:t>
+      </w:r>
+    </w:p>
+    <w:p>
+      <w:pPr>
+        <w:pStyle w:val="ListParagraph"/>
+        <w:numPr>
+          <w:ilvl w:val="1"/>
+          <w:numId w:val="3"/>
+        </w:numPr>
+      </w:pPr>
+      <w:r>
+        <w:t xml:space="preserve">To define a </w:t>
+      </w:r>
+      <w:proofErr w:type="gramStart"/>
+      <w:r>
+        <w:t>camera</w:t>
+      </w:r>
+      <w:proofErr w:type="gramEnd"/>
+      <w:r>
+        <w:t xml:space="preserve"> we need its </w:t>
+      </w:r>
+      <w:r>
+        <w:rPr>
+          <w:b/>
+        </w:rPr>
+        <w:t>position</w:t>
+      </w:r>
+      <w:r>
+        <w:t xml:space="preserve"> in world space, the </w:t>
+      </w:r>
+      <w:r>
+        <w:rPr>
+          <w:b/>
+        </w:rPr>
+        <w:t>direction it's looking at</w:t>
+      </w:r>
+      <w:r>
+        <w:t xml:space="preserve">, </w:t>
+      </w:r>
+      <w:r>
+        <w:t xml:space="preserve">and the </w:t>
+      </w:r>
+      <w:r>
+        <w:rPr>
+          <w:b/>
+        </w:rPr>
+        <w:t>orientation</w:t>
+      </w:r>
+      <w:r>
+        <w:t xml:space="preserve"> of the camera</w:t>
+      </w:r>
+      <w:r>
+        <w:t>. </w:t>
+      </w:r>
+    </w:p>
+    <w:p>
+      <w:pPr>
+        <w:pStyle w:val="ListParagraph"/>
+        <w:numPr>
+          <w:ilvl w:val="2"/>
+          <w:numId w:val="3"/>
+        </w:numPr>
+      </w:pPr>
+      <w:r>
+        <w:t>Camera Position</w:t>
+      </w:r>
+    </w:p>
+    <w:p>
+      <w:pPr>
+        <w:pStyle w:val="ListParagraph"/>
+        <w:numPr>
+          <w:ilvl w:val="3"/>
+          <w:numId w:val="3"/>
+        </w:numPr>
+      </w:pPr>
+      <w:r>
+        <w:t>The camera position is basically a vector in world space that points to the camera’s position.</w:t>
+      </w:r>
+    </w:p>
+    <w:p>
+      <w:pPr>
+        <w:ind w:left="1080"/>
+      </w:pPr>
+      <w:r>
+        <w:rPr>
+          <w:noProof/>
+        </w:rPr>
+        <w:drawing>
+          <wp:inline distT="0" distB="0" distL="0" distR="0">
+            <wp:extent cx="5943600" cy="1300163"/>
+            <wp:effectExtent l="0" t="0" r="0" b="0"/>
+            <wp:docPr id="1" name="Picture 1" descr="http://learnopengl.com/img/getting-started/camera_axes.png"/>
+            <wp:cNvGraphicFramePr>
+              <a:graphicFrameLocks xmlns:a="http://schemas.openxmlformats.org/drawingml/2006/main" noChangeAspect="1"/>
+            </wp:cNvGraphicFramePr>
+            <a:graphic xmlns:a="http://schemas.openxmlformats.org/drawingml/2006/main">
+              <a:graphicData uri="http://schemas.openxmlformats.org/drawingml/2006/picture">
+                <pic:pic xmlns:pic="http://schemas.openxmlformats.org/drawingml/2006/picture">
+                  <pic:nvPicPr>
+                    <pic:cNvPr id="0" name="Picture 1" descr="http://learnopengl.com/img/getting-started/camera_axes.png"/>
+                    <pic:cNvPicPr>
+                      <a:picLocks noChangeAspect="1" noChangeArrowheads="1"/>
+                    </pic:cNvPicPr>
+                  </pic:nvPicPr>
+                  <pic:blipFill>
+                    <a:blip r:embed="rId5">
+                      <a:extLst>
+                        <a:ext uri="{28A0092B-C50C-407E-A947-70E740481C1C}">
+                          <a14:useLocalDpi xmlns:a14="http://schemas.microsoft.com/office/drawing/2010/main" val="0"/>
+                        </a:ext>
+                      </a:extLst>
+                    </a:blip>
+                    <a:srcRect/>
+                    <a:stretch>
+                      <a:fillRect/>
+                    </a:stretch>
+                  </pic:blipFill>
+                  <pic:spPr bwMode="auto">
+                    <a:xfrm>
+                      <a:off x="0" y="0"/>
+                      <a:ext cx="5943600" cy="1300163"/>
+                    </a:xfrm>
+                    <a:prstGeom prst="rect">
+                      <a:avLst/>
+                    </a:prstGeom>
+                    <a:noFill/>
+                    <a:ln>
+                      <a:noFill/>
+                    </a:ln>
+                  </pic:spPr>
+                </pic:pic>
+              </a:graphicData>
+            </a:graphic>
+          </wp:inline>
+        </w:drawing>
+      </w:r>
+    </w:p>
+    <w:p>
+      <w:pPr>
+        <w:pStyle w:val="ListParagraph"/>
+        <w:numPr>
+          <w:ilvl w:val="3"/>
+          <w:numId w:val="3"/>
+        </w:numPr>
+      </w:pPr>
+      <w:r>
+        <w:t>Don't forget that the positive z-axis is going through your screen towards you so if we want the camera to move backwards, we move along the positive z-axis.</w:t>
+      </w:r>
+    </w:p>
+    <w:p>
+      <w:pPr>
+        <w:pStyle w:val="ListParagraph"/>
+        <w:numPr>
+          <w:ilvl w:val="1"/>
+          <w:numId w:val="3"/>
+        </w:numPr>
+      </w:pPr>
+      <w:r>
+        <w:t>Camera Direction</w:t>
+      </w:r>
+    </w:p>
+    <w:p>
+      <w:pPr>
+        <w:pStyle w:val="ListParagraph"/>
+        <w:numPr>
+          <w:ilvl w:val="2"/>
+          <w:numId w:val="3"/>
+        </w:numPr>
+      </w:pPr>
+      <w:r>
+        <w:t>We want our camera to look at an object in the world matrix from its position so we need to give the objects position as a 3 dimensional vector.</w:t>
+      </w:r>
+    </w:p>
+    <w:p>
+      <w:pPr>
+        <w:pStyle w:val="ListParagraph"/>
+        <w:numPr>
+          <w:ilvl w:val="1"/>
+          <w:numId w:val="3"/>
+        </w:numPr>
+      </w:pPr>
+      <w:r>
+        <w:t>Camera Orientation</w:t>
+      </w:r>
+    </w:p>
+    <w:p>
+      <w:pPr>
+        <w:pStyle w:val="ListParagraph"/>
+        <w:numPr>
+          <w:ilvl w:val="2"/>
+          <w:numId w:val="3"/>
+        </w:numPr>
+      </w:pPr>
+      <w:r>
+        <w:t xml:space="preserve">If we want to look at the top of the world space: </w:t>
+      </w:r>
+    </w:p>
+    <w:p>
+      <w:pPr>
+        <w:pStyle w:val="ListParagraph"/>
+        <w:ind w:left="2160"/>
+      </w:pPr>
+      <w:proofErr w:type="spellStart"/>
+      <w:proofErr w:type="gramStart"/>
+      <w:r>
+        <w:rPr>
+          <w:rFonts w:ascii="Consolas" w:hAnsi="Consolas" w:cs="Consolas"/>
+          <w:color w:val="000000"/>
+          <w:sz w:val="19"/>
+          <w:szCs w:val="19"/>
+        </w:rPr>
+        <w:t>glm</w:t>
+      </w:r>
+      <w:proofErr w:type="spellEnd"/>
+      <w:r>
+        <w:rPr>
+          <w:rFonts w:ascii="Consolas" w:hAnsi="Consolas" w:cs="Consolas"/>
+          <w:color w:val="000000"/>
+          <w:sz w:val="19"/>
+          <w:szCs w:val="19"/>
+        </w:rPr>
+        <w:t>::</w:t>
+      </w:r>
+      <w:proofErr w:type="gramEnd"/>
+      <w:r>
+        <w:rPr>
+          <w:rFonts w:ascii="Consolas" w:hAnsi="Consolas" w:cs="Consolas"/>
+          <w:color w:val="008B8B"/>
+          <w:sz w:val="19"/>
+          <w:szCs w:val="19"/>
+        </w:rPr>
+        <w:t>vec3</w:t>
+      </w:r>
+      <w:r>
+        <w:rPr>
+          <w:rFonts w:ascii="Consolas" w:hAnsi="Consolas" w:cs="Consolas"/>
+          <w:color w:val="000000"/>
+          <w:sz w:val="19"/>
+          <w:szCs w:val="19"/>
+        </w:rPr>
+        <w:t xml:space="preserve"> </w:t>
+      </w:r>
+      <w:proofErr w:type="spellStart"/>
+      <w:r>
+        <w:rPr>
+          <w:rFonts w:ascii="Consolas" w:hAnsi="Consolas" w:cs="Consolas"/>
+          <w:color w:val="000000"/>
+          <w:sz w:val="19"/>
+          <w:szCs w:val="19"/>
+        </w:rPr>
+        <w:t>topVector</w:t>
+      </w:r>
+      <w:proofErr w:type="spellEnd"/>
+      <w:r>
+        <w:rPr>
+          <w:rFonts w:ascii="Consolas" w:hAnsi="Consolas" w:cs="Consolas"/>
+          <w:color w:val="008B8B"/>
+          <w:sz w:val="19"/>
+          <w:szCs w:val="19"/>
+        </w:rPr>
+        <w:t>(</w:t>
+      </w:r>
+      <w:r>
+        <w:rPr>
+          <w:rFonts w:ascii="Consolas" w:hAnsi="Consolas" w:cs="Consolas"/>
+          <w:color w:val="000000"/>
+          <w:sz w:val="19"/>
+          <w:szCs w:val="19"/>
+        </w:rPr>
+        <w:t>1.0f, 0.0f, 0.0f</w:t>
+      </w:r>
+      <w:r>
+        <w:rPr>
+          <w:rFonts w:ascii="Consolas" w:hAnsi="Consolas" w:cs="Consolas"/>
+          <w:color w:val="008B8B"/>
+          <w:sz w:val="19"/>
+          <w:szCs w:val="19"/>
+        </w:rPr>
+        <w:t>)</w:t>
+      </w:r>
+      <w:r>
+        <w:rPr>
+          <w:rFonts w:ascii="Consolas" w:hAnsi="Consolas" w:cs="Consolas"/>
+          <w:color w:val="000000"/>
+          <w:sz w:val="19"/>
+          <w:szCs w:val="19"/>
+        </w:rPr>
+        <w:t>;</w:t>
+      </w:r>
+    </w:p>
+    <w:p>
+      <w:pPr>
+        <w:pStyle w:val="ListParagraph"/>
+        <w:numPr>
+          <w:ilvl w:val="2"/>
+          <w:numId w:val="3"/>
+        </w:numPr>
+      </w:pPr>
+      <w:r>
+        <w:t xml:space="preserve">If we want to look up at our object in view space from our camera position: </w:t>
+      </w:r>
+      <w:proofErr w:type="spellStart"/>
+      <w:proofErr w:type="gramStart"/>
+      <w:r>
+        <w:rPr>
+          <w:rFonts w:ascii="Consolas" w:hAnsi="Consolas" w:cs="Consolas"/>
+          <w:color w:val="000000"/>
+          <w:sz w:val="19"/>
+          <w:szCs w:val="19"/>
+        </w:rPr>
+        <w:t>glm</w:t>
+      </w:r>
+      <w:proofErr w:type="spellEnd"/>
+      <w:r>
+        <w:rPr>
+          <w:rFonts w:ascii="Consolas" w:hAnsi="Consolas" w:cs="Consolas"/>
+          <w:color w:val="000000"/>
+          <w:sz w:val="19"/>
+          <w:szCs w:val="19"/>
+        </w:rPr>
+        <w:t>::</w:t>
+      </w:r>
+      <w:proofErr w:type="gramEnd"/>
+      <w:r>
+        <w:rPr>
+          <w:rFonts w:ascii="Consolas" w:hAnsi="Consolas" w:cs="Consolas"/>
+          <w:color w:val="008B8B"/>
+          <w:sz w:val="19"/>
+          <w:szCs w:val="19"/>
+        </w:rPr>
+        <w:t>vec3</w:t>
+      </w:r>
+      <w:r>
+        <w:rPr>
+          <w:rFonts w:ascii="Consolas" w:hAnsi="Consolas" w:cs="Consolas"/>
+          <w:color w:val="000000"/>
+          <w:sz w:val="19"/>
+          <w:szCs w:val="19"/>
+        </w:rPr>
+        <w:t xml:space="preserve"> </w:t>
+      </w:r>
+      <w:proofErr w:type="spellStart"/>
+      <w:r>
+        <w:rPr>
+          <w:rFonts w:ascii="Consolas" w:hAnsi="Consolas" w:cs="Consolas"/>
+          <w:color w:val="000000"/>
+          <w:sz w:val="19"/>
+          <w:szCs w:val="19"/>
+        </w:rPr>
+        <w:t>upVector</w:t>
+      </w:r>
+      <w:proofErr w:type="spellEnd"/>
+      <w:r>
+        <w:rPr>
+          <w:rFonts w:ascii="Consolas" w:hAnsi="Consolas" w:cs="Consolas"/>
+          <w:color w:val="008B8B"/>
+          <w:sz w:val="19"/>
+          <w:szCs w:val="19"/>
+        </w:rPr>
+        <w:t>(</w:t>
+      </w:r>
+      <w:r>
+        <w:rPr>
+          <w:rFonts w:ascii="Consolas" w:hAnsi="Consolas" w:cs="Consolas"/>
+          <w:color w:val="000000"/>
+          <w:sz w:val="19"/>
+          <w:szCs w:val="19"/>
+        </w:rPr>
+        <w:t>0.0f, 1.0f, 0.0f</w:t>
+      </w:r>
+      <w:r>
+        <w:rPr>
+          <w:rFonts w:ascii="Consolas" w:hAnsi="Consolas" w:cs="Consolas"/>
+          <w:color w:val="008B8B"/>
+          <w:sz w:val="19"/>
+          <w:szCs w:val="19"/>
+        </w:rPr>
+        <w:t>)</w:t>
+      </w:r>
+      <w:r>
+        <w:rPr>
+          <w:rFonts w:ascii="Consolas" w:hAnsi="Consolas" w:cs="Consolas"/>
+          <w:color w:val="000000"/>
+          <w:sz w:val="19"/>
+          <w:szCs w:val="19"/>
+        </w:rPr>
+        <w:t>;</w:t>
+      </w:r>
+    </w:p>
+    <w:p>
+      <w:pPr>
+        <w:pStyle w:val="ListParagraph"/>
+        <w:numPr>
+          <w:ilvl w:val="1"/>
+          <w:numId w:val="3"/>
+        </w:numPr>
+      </w:pPr>
+      <w:r>
+        <w:rPr>
+          <w:rFonts w:ascii="Consolas" w:hAnsi="Consolas" w:cs="Consolas"/>
+          <w:color w:val="000000"/>
+          <w:sz w:val="19"/>
+          <w:szCs w:val="19"/>
+        </w:rPr>
+        <w:t xml:space="preserve">How to obtain the coordinates of our </w:t>
+      </w:r>
+      <w:proofErr w:type="gramStart"/>
+      <w:r>
+        <w:rPr>
+          <w:rFonts w:ascii="Consolas" w:hAnsi="Consolas" w:cs="Consolas"/>
+          <w:color w:val="000000"/>
+          <w:sz w:val="19"/>
+          <w:szCs w:val="19"/>
+        </w:rPr>
+        <w:t>models:</w:t>
+      </w:r>
+      <w:proofErr w:type="gramEnd"/>
+    </w:p>
+    <w:p>
+      <w:pPr>
+        <w:pStyle w:val="ListParagraph"/>
+        <w:numPr>
+          <w:ilvl w:val="2"/>
+          <w:numId w:val="3"/>
+        </w:numPr>
+      </w:pPr>
+      <w:r>
+        <w:rPr>
+          <w:rFonts w:ascii="Consolas" w:hAnsi="Consolas" w:cs="Consolas"/>
+          <w:color w:val="000000"/>
+          <w:sz w:val="19"/>
+          <w:szCs w:val="19"/>
+        </w:rPr>
+        <w:t xml:space="preserve">In the glmUtils465.hpp located in the includes465 folder there is a method called </w:t>
+      </w:r>
+      <w:proofErr w:type="spellStart"/>
+      <w:r>
+        <w:rPr>
+          <w:rFonts w:ascii="Consolas" w:hAnsi="Consolas" w:cs="Consolas"/>
+          <w:color w:val="000000"/>
+          <w:sz w:val="19"/>
+          <w:szCs w:val="19"/>
+        </w:rPr>
+        <w:t>getPosition</w:t>
+      </w:r>
+      <w:proofErr w:type="spellEnd"/>
+      <w:r>
+        <w:rPr>
+          <w:rFonts w:ascii="Consolas" w:hAnsi="Consolas" w:cs="Consolas"/>
+          <w:color w:val="000000"/>
+          <w:sz w:val="19"/>
+          <w:szCs w:val="19"/>
+        </w:rPr>
+        <w:t xml:space="preserve"> that takes in a 4x4 matrix and returns a </w:t>
+      </w:r>
+      <w:proofErr w:type="spellStart"/>
+      <w:proofErr w:type="gramStart"/>
+      <w:r>
+        <w:rPr>
+          <w:rFonts w:ascii="Consolas" w:hAnsi="Consolas" w:cs="Consolas"/>
+          <w:color w:val="000000"/>
+          <w:sz w:val="19"/>
+          <w:szCs w:val="19"/>
+        </w:rPr>
+        <w:t>glm</w:t>
+      </w:r>
+      <w:proofErr w:type="spellEnd"/>
+      <w:r>
+        <w:rPr>
+          <w:rFonts w:ascii="Consolas" w:hAnsi="Consolas" w:cs="Consolas"/>
+          <w:color w:val="000000"/>
+          <w:sz w:val="19"/>
+          <w:szCs w:val="19"/>
+        </w:rPr>
+        <w:t>::</w:t>
+      </w:r>
+      <w:proofErr w:type="gramEnd"/>
+      <w:r>
+        <w:rPr>
+          <w:rFonts w:ascii="Consolas" w:hAnsi="Consolas" w:cs="Consolas"/>
+          <w:color w:val="000000"/>
+          <w:sz w:val="19"/>
+          <w:szCs w:val="19"/>
+        </w:rPr>
+        <w:t xml:space="preserve">vec3 variable. We use this method to extract the updated position of our </w:t>
+      </w:r>
+      <w:proofErr w:type="spellStart"/>
+      <w:r>
+        <w:rPr>
+          <w:rFonts w:ascii="Consolas" w:hAnsi="Consolas" w:cs="Consolas"/>
+          <w:color w:val="000000"/>
+          <w:sz w:val="19"/>
+          <w:szCs w:val="19"/>
+        </w:rPr>
+        <w:t>ModelMatrices</w:t>
+      </w:r>
+      <w:proofErr w:type="spellEnd"/>
+      <w:r>
+        <w:rPr>
+          <w:rFonts w:ascii="Consolas" w:hAnsi="Consolas" w:cs="Consolas"/>
+          <w:color w:val="000000"/>
+          <w:sz w:val="19"/>
+          <w:szCs w:val="19"/>
+        </w:rPr>
+        <w:t xml:space="preserve"> from their corresponding </w:t>
+      </w:r>
+      <w:proofErr w:type="spellStart"/>
+      <w:r>
+        <w:rPr>
+          <w:rFonts w:ascii="Consolas" w:hAnsi="Consolas" w:cs="Consolas"/>
+          <w:color w:val="000000"/>
+          <w:sz w:val="19"/>
+          <w:szCs w:val="19"/>
+        </w:rPr>
+        <w:t>TransformationMatrix</w:t>
+      </w:r>
+      <w:proofErr w:type="spellEnd"/>
+      <w:r>
+        <w:rPr>
+          <w:rFonts w:ascii="Consolas" w:hAnsi="Consolas" w:cs="Consolas"/>
+          <w:color w:val="000000"/>
+          <w:sz w:val="19"/>
+          <w:szCs w:val="19"/>
+        </w:rPr>
+        <w:t xml:space="preserve">. </w:t>
+      </w:r>
+    </w:p>
+    <w:p>
+      <w:pPr>
+        <w:pStyle w:val="ListParagraph"/>
+        <w:numPr>
+          <w:ilvl w:val="1"/>
+          <w:numId w:val="3"/>
+        </w:numPr>
+      </w:pPr>
+      <w:r>
+        <w:t xml:space="preserve"> </w:t>
+      </w:r>
+      <w:proofErr w:type="spellStart"/>
+      <w:proofErr w:type="gramStart"/>
+      <w:r>
+        <w:t>Glm</w:t>
+      </w:r>
+      <w:proofErr w:type="spellEnd"/>
+      <w:r>
+        <w:t>::</w:t>
+      </w:r>
+      <w:proofErr w:type="spellStart"/>
+      <w:proofErr w:type="gramEnd"/>
+      <w:r>
+        <w:t>lookAt</w:t>
+      </w:r>
+      <w:proofErr w:type="spellEnd"/>
+      <w:r>
+        <w:t>() function.</w:t>
+      </w:r>
+    </w:p>
+    <w:p>
+      <w:pPr>
+        <w:pStyle w:val="ListParagraph"/>
+        <w:pBdr>
+          <w:top w:val="single" w:sz="18" w:space="4" w:color="BBBBBB"/>
+          <w:left w:val="single" w:sz="18" w:space="11" w:color="BBBBBB"/>
+          <w:bottom w:val="single" w:sz="18" w:space="4" w:color="BBBBBB"/>
+          <w:right w:val="single" w:sz="18" w:space="4" w:color="BBBBBB"/>
+        </w:pBdr>
+        <w:shd w:val="clear" w:color="auto" w:fill="282B2E"/>
+        <w:tabs>
+          <w:tab w:val="left" w:pos="916"/>
+          <w:tab w:val="left" w:pos="1832"/>
+          <w:tab w:val="left" w:pos="2748"/>
+          <w:tab w:val="left" w:pos="3664"/>
+          <w:tab w:val="left" w:pos="4580"/>
+          <w:tab w:val="left" w:pos="5496"/>
+          <w:tab w:val="left" w:pos="6412"/>
+          <w:tab w:val="left" w:pos="7328"/>
+          <w:tab w:val="left" w:pos="8244"/>
+          <w:tab w:val="left" w:pos="9160"/>
+          <w:tab w:val="left" w:pos="10076"/>
+          <w:tab w:val="left" w:pos="10992"/>
+          <w:tab w:val="left" w:pos="11908"/>
+          <w:tab w:val="left" w:pos="12824"/>
+          <w:tab w:val="left" w:pos="13740"/>
+          <w:tab w:val="left" w:pos="14656"/>
+        </w:tabs>
+        <w:spacing w:after="30" w:line="240" w:lineRule="auto"/>
+        <w:rPr>
+          <w:rFonts w:ascii="Courier New" w:eastAsia="Times New Roman" w:hAnsi="Courier New" w:cs="Courier New"/>
+          <w:color w:val="E0E2E4"/>
+          <w:sz w:val="21"/>
+          <w:szCs w:val="21"/>
+        </w:rPr>
+      </w:pPr>
+      <w:proofErr w:type="spellStart"/>
+      <w:proofErr w:type="gramStart"/>
+      <w:r>
+        <w:rPr>
+          <w:rFonts w:ascii="Courier New" w:eastAsia="Times New Roman" w:hAnsi="Courier New" w:cs="Courier New"/>
+          <w:color w:val="E0E2E4"/>
+          <w:sz w:val="21"/>
+          <w:szCs w:val="21"/>
+        </w:rPr>
+        <w:t>glm</w:t>
+      </w:r>
+      <w:proofErr w:type="spellEnd"/>
+      <w:r>
+        <w:rPr>
+          <w:rFonts w:ascii="Courier New" w:eastAsia="Times New Roman" w:hAnsi="Courier New" w:cs="Courier New"/>
+          <w:color w:val="E0E2E4"/>
+          <w:sz w:val="21"/>
+          <w:szCs w:val="21"/>
+        </w:rPr>
+        <w:t>::</w:t>
+      </w:r>
+      <w:proofErr w:type="gramEnd"/>
+      <w:r>
+        <w:rPr>
+          <w:rFonts w:ascii="Courier New" w:eastAsia="Times New Roman" w:hAnsi="Courier New" w:cs="Courier New"/>
+          <w:color w:val="8CBBAD"/>
+          <w:sz w:val="21"/>
+          <w:szCs w:val="21"/>
+        </w:rPr>
+        <w:t>mat4</w:t>
+      </w:r>
+      <w:r>
+        <w:rPr>
+          <w:rFonts w:ascii="Courier New" w:eastAsia="Times New Roman" w:hAnsi="Courier New" w:cs="Courier New"/>
+          <w:color w:val="E0E2E4"/>
+          <w:sz w:val="21"/>
+          <w:szCs w:val="21"/>
+        </w:rPr>
+        <w:t xml:space="preserve"> view;</w:t>
+      </w:r>
+    </w:p>
+    <w:p>
+      <w:pPr>
+        <w:pStyle w:val="ListParagraph"/>
+        <w:pBdr>
+          <w:top w:val="single" w:sz="18" w:space="4" w:color="BBBBBB"/>
+          <w:left w:val="single" w:sz="18" w:space="11" w:color="BBBBBB"/>
+          <w:bottom w:val="single" w:sz="18" w:space="4" w:color="BBBBBB"/>
+          <w:right w:val="single" w:sz="18" w:space="4" w:color="BBBBBB"/>
+        </w:pBdr>
+        <w:shd w:val="clear" w:color="auto" w:fill="282B2E"/>
+        <w:tabs>
+          <w:tab w:val="left" w:pos="916"/>
+          <w:tab w:val="left" w:pos="1832"/>
+          <w:tab w:val="left" w:pos="2748"/>
+          <w:tab w:val="left" w:pos="3664"/>
+          <w:tab w:val="left" w:pos="4580"/>
+          <w:tab w:val="left" w:pos="5496"/>
+          <w:tab w:val="left" w:pos="6412"/>
+          <w:tab w:val="left" w:pos="7328"/>
+          <w:tab w:val="left" w:pos="8244"/>
+          <w:tab w:val="left" w:pos="9160"/>
+          <w:tab w:val="left" w:pos="10076"/>
+          <w:tab w:val="left" w:pos="10992"/>
+          <w:tab w:val="left" w:pos="11908"/>
+          <w:tab w:val="left" w:pos="12824"/>
+          <w:tab w:val="left" w:pos="13740"/>
+          <w:tab w:val="left" w:pos="14656"/>
+        </w:tabs>
+        <w:spacing w:after="30" w:line="240" w:lineRule="auto"/>
+        <w:rPr>
+          <w:rFonts w:ascii="Courier New" w:eastAsia="Times New Roman" w:hAnsi="Courier New" w:cs="Courier New"/>
+          <w:color w:val="E0E2E4"/>
+          <w:sz w:val="21"/>
+          <w:szCs w:val="21"/>
+        </w:rPr>
+      </w:pPr>
+      <w:r>
+        <w:rPr>
+          <w:rFonts w:ascii="Courier New" w:eastAsia="Times New Roman" w:hAnsi="Courier New" w:cs="Courier New"/>
+          <w:color w:val="E0E2E4"/>
+          <w:sz w:val="21"/>
+          <w:szCs w:val="21"/>
+        </w:rPr>
+        <w:t xml:space="preserve">view = </w:t>
+      </w:r>
+      <w:proofErr w:type="spellStart"/>
+      <w:proofErr w:type="gramStart"/>
+      <w:r>
+        <w:rPr>
+          <w:rFonts w:ascii="Courier New" w:eastAsia="Times New Roman" w:hAnsi="Courier New" w:cs="Courier New"/>
+          <w:color w:val="E0E2E4"/>
+          <w:sz w:val="21"/>
+          <w:szCs w:val="21"/>
+        </w:rPr>
+        <w:t>glm</w:t>
+      </w:r>
+      <w:proofErr w:type="spellEnd"/>
+      <w:r>
+        <w:rPr>
+          <w:rFonts w:ascii="Courier New" w:eastAsia="Times New Roman" w:hAnsi="Courier New" w:cs="Courier New"/>
+          <w:color w:val="E0E2E4"/>
+          <w:sz w:val="21"/>
+          <w:szCs w:val="21"/>
+        </w:rPr>
+        <w:t>::</w:t>
+      </w:r>
+      <w:proofErr w:type="spellStart"/>
+      <w:proofErr w:type="gramEnd"/>
+      <w:r>
+        <w:rPr>
+          <w:rFonts w:ascii="Courier New" w:eastAsia="Times New Roman" w:hAnsi="Courier New" w:cs="Courier New"/>
+          <w:color w:val="E0E2E4"/>
+          <w:sz w:val="21"/>
+          <w:szCs w:val="21"/>
+        </w:rPr>
+        <w:t>lookAt</w:t>
+      </w:r>
+      <w:proofErr w:type="spellEnd"/>
+      <w:r>
+        <w:rPr>
+          <w:rFonts w:ascii="Courier New" w:eastAsia="Times New Roman" w:hAnsi="Courier New" w:cs="Courier New"/>
+          <w:color w:val="E0E2E4"/>
+          <w:sz w:val="21"/>
+          <w:szCs w:val="21"/>
+        </w:rPr>
+        <w:t>(</w:t>
+      </w:r>
+      <w:proofErr w:type="spellStart"/>
+      <w:r>
+        <w:rPr>
+          <w:rFonts w:ascii="Courier New" w:eastAsia="Times New Roman" w:hAnsi="Courier New" w:cs="Courier New"/>
+          <w:color w:val="E0E2E4"/>
+          <w:sz w:val="21"/>
+          <w:szCs w:val="21"/>
+        </w:rPr>
+        <w:t>glm</w:t>
+      </w:r>
+      <w:proofErr w:type="spellEnd"/>
+      <w:r>
+        <w:rPr>
+          <w:rFonts w:ascii="Courier New" w:eastAsia="Times New Roman" w:hAnsi="Courier New" w:cs="Courier New"/>
+          <w:color w:val="E0E2E4"/>
+          <w:sz w:val="21"/>
+          <w:szCs w:val="21"/>
+        </w:rPr>
+        <w:t>::</w:t>
+      </w:r>
+      <w:r>
+        <w:rPr>
+          <w:rFonts w:ascii="Courier New" w:eastAsia="Times New Roman" w:hAnsi="Courier New" w:cs="Courier New"/>
+          <w:color w:val="8CBBAD"/>
+          <w:sz w:val="21"/>
+          <w:szCs w:val="21"/>
+        </w:rPr>
+        <w:t>vec3</w:t>
+      </w:r>
+      <w:r>
+        <w:rPr>
+          <w:rFonts w:ascii="Courier New" w:eastAsia="Times New Roman" w:hAnsi="Courier New" w:cs="Courier New"/>
+          <w:color w:val="E0E2E4"/>
+          <w:sz w:val="21"/>
+          <w:szCs w:val="21"/>
+        </w:rPr>
+        <w:t>(</w:t>
+      </w:r>
+      <w:r>
+        <w:rPr>
+          <w:rFonts w:ascii="Courier New" w:eastAsia="Times New Roman" w:hAnsi="Courier New" w:cs="Courier New"/>
+          <w:color w:val="FFCD22"/>
+          <w:sz w:val="21"/>
+          <w:szCs w:val="21"/>
+        </w:rPr>
+        <w:t>0.0f</w:t>
+      </w:r>
+      <w:r>
+        <w:rPr>
+          <w:rFonts w:ascii="Courier New" w:eastAsia="Times New Roman" w:hAnsi="Courier New" w:cs="Courier New"/>
+          <w:color w:val="E0E2E4"/>
+          <w:sz w:val="21"/>
+          <w:szCs w:val="21"/>
+        </w:rPr>
+        <w:t xml:space="preserve">, </w:t>
+      </w:r>
+      <w:r>
+        <w:rPr>
+          <w:rFonts w:ascii="Courier New" w:eastAsia="Times New Roman" w:hAnsi="Courier New" w:cs="Courier New"/>
+          <w:color w:val="FFCD22"/>
+          <w:sz w:val="21"/>
+          <w:szCs w:val="21"/>
+        </w:rPr>
+        <w:t>0.0f</w:t>
+      </w:r>
+      <w:r>
+        <w:rPr>
+          <w:rFonts w:ascii="Courier New" w:eastAsia="Times New Roman" w:hAnsi="Courier New" w:cs="Courier New"/>
+          <w:color w:val="E0E2E4"/>
+          <w:sz w:val="21"/>
+          <w:szCs w:val="21"/>
+        </w:rPr>
+        <w:t xml:space="preserve">, </w:t>
+      </w:r>
+      <w:r>
+        <w:rPr>
+          <w:rFonts w:ascii="Courier New" w:eastAsia="Times New Roman" w:hAnsi="Courier New" w:cs="Courier New"/>
+          <w:color w:val="FFCD22"/>
+          <w:sz w:val="21"/>
+          <w:szCs w:val="21"/>
+        </w:rPr>
+        <w:t>3.0f</w:t>
+      </w:r>
+      <w:r>
+        <w:rPr>
+          <w:rFonts w:ascii="Courier New" w:eastAsia="Times New Roman" w:hAnsi="Courier New" w:cs="Courier New"/>
+          <w:color w:val="E0E2E4"/>
+          <w:sz w:val="21"/>
+          <w:szCs w:val="21"/>
+        </w:rPr>
+        <w:t xml:space="preserve">), </w:t>
+      </w:r>
+    </w:p>
+    <w:p>
+      <w:pPr>
+        <w:pStyle w:val="ListParagraph"/>
+        <w:pBdr>
+          <w:top w:val="single" w:sz="18" w:space="4" w:color="BBBBBB"/>
+          <w:left w:val="single" w:sz="18" w:space="11" w:color="BBBBBB"/>
+          <w:bottom w:val="single" w:sz="18" w:space="4" w:color="BBBBBB"/>
+          <w:right w:val="single" w:sz="18" w:space="4" w:color="BBBBBB"/>
+        </w:pBdr>
+        <w:shd w:val="clear" w:color="auto" w:fill="282B2E"/>
+        <w:tabs>
+          <w:tab w:val="left" w:pos="916"/>
+          <w:tab w:val="left" w:pos="1832"/>
+          <w:tab w:val="left" w:pos="2748"/>
+          <w:tab w:val="left" w:pos="3664"/>
+          <w:tab w:val="left" w:pos="4580"/>
+          <w:tab w:val="left" w:pos="5496"/>
+          <w:tab w:val="left" w:pos="6412"/>
+          <w:tab w:val="left" w:pos="7328"/>
+          <w:tab w:val="left" w:pos="8244"/>
+          <w:tab w:val="left" w:pos="9160"/>
+          <w:tab w:val="left" w:pos="10076"/>
+          <w:tab w:val="left" w:pos="10992"/>
+          <w:tab w:val="left" w:pos="11908"/>
+          <w:tab w:val="left" w:pos="12824"/>
+          <w:tab w:val="left" w:pos="13740"/>
+          <w:tab w:val="left" w:pos="14656"/>
+        </w:tabs>
+        <w:spacing w:after="30" w:line="240" w:lineRule="auto"/>
+        <w:rPr>
+          <w:rFonts w:ascii="Courier New" w:eastAsia="Times New Roman" w:hAnsi="Courier New" w:cs="Courier New"/>
+          <w:color w:val="E0E2E4"/>
+          <w:sz w:val="21"/>
+          <w:szCs w:val="21"/>
+        </w:rPr>
+      </w:pPr>
+      <w:r>
+        <w:rPr>
+          <w:rFonts w:ascii="Courier New" w:eastAsia="Times New Roman" w:hAnsi="Courier New" w:cs="Courier New"/>
+          <w:color w:val="E0E2E4"/>
+          <w:sz w:val="21"/>
+          <w:szCs w:val="21"/>
+        </w:rPr>
+        <w:t xml:space="preserve">  </w:t>
+      </w:r>
+      <w:r>
+        <w:rPr>
+          <w:rFonts w:ascii="Courier New" w:eastAsia="Times New Roman" w:hAnsi="Courier New" w:cs="Courier New"/>
+          <w:color w:val="E0E2E4"/>
+          <w:sz w:val="21"/>
+          <w:szCs w:val="21"/>
+        </w:rPr>
+        <w:tab/>
+      </w:r>
+      <w:r>
+        <w:rPr>
+          <w:rFonts w:ascii="Courier New" w:eastAsia="Times New Roman" w:hAnsi="Courier New" w:cs="Courier New"/>
+          <w:color w:val="E0E2E4"/>
+          <w:sz w:val="21"/>
+          <w:szCs w:val="21"/>
+        </w:rPr>
+        <w:tab/>
+        <w:t xml:space="preserve">   </w:t>
+      </w:r>
+      <w:proofErr w:type="spellStart"/>
+      <w:proofErr w:type="gramStart"/>
+      <w:r>
+        <w:rPr>
+          <w:rFonts w:ascii="Courier New" w:eastAsia="Times New Roman" w:hAnsi="Courier New" w:cs="Courier New"/>
+          <w:color w:val="E0E2E4"/>
+          <w:sz w:val="21"/>
+          <w:szCs w:val="21"/>
+        </w:rPr>
+        <w:t>glm</w:t>
+      </w:r>
+      <w:proofErr w:type="spellEnd"/>
+      <w:r>
+        <w:rPr>
+          <w:rFonts w:ascii="Courier New" w:eastAsia="Times New Roman" w:hAnsi="Courier New" w:cs="Courier New"/>
+          <w:color w:val="E0E2E4"/>
+          <w:sz w:val="21"/>
+          <w:szCs w:val="21"/>
+        </w:rPr>
+        <w:t>::</w:t>
+      </w:r>
+      <w:proofErr w:type="gramEnd"/>
+      <w:r>
+        <w:rPr>
+          <w:rFonts w:ascii="Courier New" w:eastAsia="Times New Roman" w:hAnsi="Courier New" w:cs="Courier New"/>
+          <w:color w:val="8CBBAD"/>
+          <w:sz w:val="21"/>
+          <w:szCs w:val="21"/>
+        </w:rPr>
+        <w:t>vec3</w:t>
+      </w:r>
+      <w:r>
+        <w:rPr>
+          <w:rFonts w:ascii="Courier New" w:eastAsia="Times New Roman" w:hAnsi="Courier New" w:cs="Courier New"/>
+          <w:color w:val="E0E2E4"/>
+          <w:sz w:val="21"/>
+          <w:szCs w:val="21"/>
+        </w:rPr>
+        <w:t>(</w:t>
+      </w:r>
+      <w:r>
+        <w:rPr>
+          <w:rFonts w:ascii="Courier New" w:eastAsia="Times New Roman" w:hAnsi="Courier New" w:cs="Courier New"/>
+          <w:color w:val="FFCD22"/>
+          <w:sz w:val="21"/>
+          <w:szCs w:val="21"/>
+        </w:rPr>
+        <w:t>0.0f</w:t>
+      </w:r>
+      <w:r>
+        <w:rPr>
+          <w:rFonts w:ascii="Courier New" w:eastAsia="Times New Roman" w:hAnsi="Courier New" w:cs="Courier New"/>
+          <w:color w:val="E0E2E4"/>
+          <w:sz w:val="21"/>
+          <w:szCs w:val="21"/>
+        </w:rPr>
+        <w:t xml:space="preserve">, </w:t>
+      </w:r>
+      <w:r>
+        <w:rPr>
+          <w:rFonts w:ascii="Courier New" w:eastAsia="Times New Roman" w:hAnsi="Courier New" w:cs="Courier New"/>
+          <w:color w:val="FFCD22"/>
+          <w:sz w:val="21"/>
+          <w:szCs w:val="21"/>
+        </w:rPr>
+        <w:t>0.0f</w:t>
+      </w:r>
+      <w:r>
+        <w:rPr>
+          <w:rFonts w:ascii="Courier New" w:eastAsia="Times New Roman" w:hAnsi="Courier New" w:cs="Courier New"/>
+          <w:color w:val="E0E2E4"/>
+          <w:sz w:val="21"/>
+          <w:szCs w:val="21"/>
+        </w:rPr>
+        <w:t xml:space="preserve">, </w:t>
+      </w:r>
+      <w:r>
+        <w:rPr>
+          <w:rFonts w:ascii="Courier New" w:eastAsia="Times New Roman" w:hAnsi="Courier New" w:cs="Courier New"/>
+          <w:color w:val="FFCD22"/>
+          <w:sz w:val="21"/>
+          <w:szCs w:val="21"/>
+        </w:rPr>
+        <w:t>0.0f</w:t>
+      </w:r>
+      <w:r>
+        <w:rPr>
+          <w:rFonts w:ascii="Courier New" w:eastAsia="Times New Roman" w:hAnsi="Courier New" w:cs="Courier New"/>
+          <w:color w:val="E0E2E4"/>
+          <w:sz w:val="21"/>
+          <w:szCs w:val="21"/>
+        </w:rPr>
+        <w:t xml:space="preserve">), </w:t>
+      </w:r>
+    </w:p>
+    <w:p>
+      <w:pPr>
+        <w:pStyle w:val="ListParagraph"/>
+        <w:pBdr>
+          <w:top w:val="single" w:sz="18" w:space="4" w:color="BBBBBB"/>
+          <w:left w:val="single" w:sz="18" w:space="11" w:color="BBBBBB"/>
+          <w:bottom w:val="single" w:sz="18" w:space="4" w:color="BBBBBB"/>
+          <w:right w:val="single" w:sz="18" w:space="4" w:color="BBBBBB"/>
+        </w:pBdr>
+        <w:shd w:val="clear" w:color="auto" w:fill="282B2E"/>
+        <w:tabs>
+          <w:tab w:val="left" w:pos="916"/>
+          <w:tab w:val="left" w:pos="1832"/>
+          <w:tab w:val="left" w:pos="2748"/>
+          <w:tab w:val="left" w:pos="3664"/>
+          <w:tab w:val="left" w:pos="4580"/>
+          <w:tab w:val="left" w:pos="5496"/>
+          <w:tab w:val="left" w:pos="6412"/>
+          <w:tab w:val="left" w:pos="7328"/>
+          <w:tab w:val="left" w:pos="8244"/>
+          <w:tab w:val="left" w:pos="9160"/>
+          <w:tab w:val="left" w:pos="10076"/>
+          <w:tab w:val="left" w:pos="10992"/>
+          <w:tab w:val="left" w:pos="11908"/>
+          <w:tab w:val="left" w:pos="12824"/>
+          <w:tab w:val="left" w:pos="13740"/>
+          <w:tab w:val="left" w:pos="14656"/>
+        </w:tabs>
+        <w:spacing w:after="30" w:line="240" w:lineRule="auto"/>
+        <w:rPr>
+          <w:rFonts w:ascii="Courier New" w:eastAsia="Times New Roman" w:hAnsi="Courier New" w:cs="Courier New"/>
+          <w:color w:val="E0E2E4"/>
+          <w:sz w:val="21"/>
+          <w:szCs w:val="21"/>
+        </w:rPr>
+      </w:pPr>
+      <w:r>
+        <w:rPr>
+          <w:rFonts w:ascii="Courier New" w:eastAsia="Times New Roman" w:hAnsi="Courier New" w:cs="Courier New"/>
+          <w:color w:val="E0E2E4"/>
+          <w:sz w:val="21"/>
+          <w:szCs w:val="21"/>
+        </w:rPr>
+        <w:t xml:space="preserve">  </w:t>
+      </w:r>
+      <w:r>
+        <w:rPr>
+          <w:rFonts w:ascii="Courier New" w:eastAsia="Times New Roman" w:hAnsi="Courier New" w:cs="Courier New"/>
+          <w:color w:val="E0E2E4"/>
+          <w:sz w:val="21"/>
+          <w:szCs w:val="21"/>
+        </w:rPr>
+        <w:tab/>
+      </w:r>
+      <w:r>
+        <w:rPr>
+          <w:rFonts w:ascii="Courier New" w:eastAsia="Times New Roman" w:hAnsi="Courier New" w:cs="Courier New"/>
+          <w:color w:val="E0E2E4"/>
+          <w:sz w:val="21"/>
+          <w:szCs w:val="21"/>
+        </w:rPr>
+        <w:tab/>
+        <w:t xml:space="preserve">   </w:t>
+      </w:r>
+      <w:proofErr w:type="spellStart"/>
+      <w:proofErr w:type="gramStart"/>
+      <w:r>
+        <w:rPr>
+          <w:rFonts w:ascii="Courier New" w:eastAsia="Times New Roman" w:hAnsi="Courier New" w:cs="Courier New"/>
+          <w:color w:val="E0E2E4"/>
+          <w:sz w:val="21"/>
+          <w:szCs w:val="21"/>
+        </w:rPr>
+        <w:t>glm</w:t>
+      </w:r>
+      <w:proofErr w:type="spellEnd"/>
+      <w:r>
+        <w:rPr>
+          <w:rFonts w:ascii="Courier New" w:eastAsia="Times New Roman" w:hAnsi="Courier New" w:cs="Courier New"/>
+          <w:color w:val="E0E2E4"/>
+          <w:sz w:val="21"/>
+          <w:szCs w:val="21"/>
+        </w:rPr>
+        <w:t>::</w:t>
+      </w:r>
+      <w:proofErr w:type="gramEnd"/>
+      <w:r>
+        <w:rPr>
+          <w:rFonts w:ascii="Courier New" w:eastAsia="Times New Roman" w:hAnsi="Courier New" w:cs="Courier New"/>
+          <w:color w:val="8CBBAD"/>
+          <w:sz w:val="21"/>
+          <w:szCs w:val="21"/>
+        </w:rPr>
+        <w:t>vec3</w:t>
+      </w:r>
+      <w:r>
+        <w:rPr>
+          <w:rFonts w:ascii="Courier New" w:eastAsia="Times New Roman" w:hAnsi="Courier New" w:cs="Courier New"/>
+          <w:color w:val="E0E2E4"/>
+          <w:sz w:val="21"/>
+          <w:szCs w:val="21"/>
+        </w:rPr>
+        <w:t>(</w:t>
+      </w:r>
+      <w:r>
+        <w:rPr>
+          <w:rFonts w:ascii="Courier New" w:eastAsia="Times New Roman" w:hAnsi="Courier New" w:cs="Courier New"/>
+          <w:color w:val="FFCD22"/>
+          <w:sz w:val="21"/>
+          <w:szCs w:val="21"/>
+        </w:rPr>
+        <w:t>0.0f</w:t>
+      </w:r>
+      <w:r>
+        <w:rPr>
+          <w:rFonts w:ascii="Courier New" w:eastAsia="Times New Roman" w:hAnsi="Courier New" w:cs="Courier New"/>
+          <w:color w:val="E0E2E4"/>
+          <w:sz w:val="21"/>
+          <w:szCs w:val="21"/>
+        </w:rPr>
+        <w:t xml:space="preserve">, </w:t>
+      </w:r>
+      <w:r>
+        <w:rPr>
+          <w:rFonts w:ascii="Courier New" w:eastAsia="Times New Roman" w:hAnsi="Courier New" w:cs="Courier New"/>
+          <w:color w:val="FFCD22"/>
+          <w:sz w:val="21"/>
+          <w:szCs w:val="21"/>
+        </w:rPr>
+        <w:t>1.0f</w:t>
+      </w:r>
+      <w:r>
+        <w:rPr>
+          <w:rFonts w:ascii="Courier New" w:eastAsia="Times New Roman" w:hAnsi="Courier New" w:cs="Courier New"/>
+          <w:color w:val="E0E2E4"/>
+          <w:sz w:val="21"/>
+          <w:szCs w:val="21"/>
+        </w:rPr>
+        <w:t xml:space="preserve">, </w:t>
+      </w:r>
+      <w:r>
+        <w:rPr>
+          <w:rFonts w:ascii="Courier New" w:eastAsia="Times New Roman" w:hAnsi="Courier New" w:cs="Courier New"/>
+          <w:color w:val="FFCD22"/>
+          <w:sz w:val="21"/>
+          <w:szCs w:val="21"/>
+        </w:rPr>
+        <w:t>0.0f</w:t>
+      </w:r>
+      <w:r>
+        <w:rPr>
+          <w:rFonts w:ascii="Courier New" w:eastAsia="Times New Roman" w:hAnsi="Courier New" w:cs="Courier New"/>
+          <w:color w:val="E0E2E4"/>
+          <w:sz w:val="21"/>
+          <w:szCs w:val="21"/>
+        </w:rPr>
+        <w:t>));</w:t>
+      </w:r>
+    </w:p>
+    <w:p>
+      <w:pPr>
+        <w:pStyle w:val="ListParagraph"/>
+        <w:numPr>
+          <w:ilvl w:val="0"/>
+          <w:numId w:val="4"/>
+        </w:numPr>
+      </w:pPr>
+      <w:r>
+        <w:t>The </w:t>
+      </w:r>
+      <w:proofErr w:type="spellStart"/>
+      <w:proofErr w:type="gramStart"/>
+      <w:r>
+        <w:t>glm</w:t>
+      </w:r>
+      <w:proofErr w:type="spellEnd"/>
+      <w:r>
+        <w:t>::</w:t>
+      </w:r>
+      <w:proofErr w:type="spellStart"/>
+      <w:proofErr w:type="gramEnd"/>
+      <w:r>
+        <w:t>LookAt</w:t>
+      </w:r>
+      <w:proofErr w:type="spellEnd"/>
+      <w:r>
+        <w:t xml:space="preserve"> function requires a </w:t>
+      </w:r>
+      <w:r>
+        <w:t xml:space="preserve">camera </w:t>
+      </w:r>
+      <w:r>
+        <w:t>position, target</w:t>
+      </w:r>
+      <w:r>
+        <w:t xml:space="preserve"> position and a </w:t>
+      </w:r>
+      <w:r>
+        <w:t>vector</w:t>
+      </w:r>
+      <w:r>
+        <w:t xml:space="preserve"> that represents the up vector in world space.</w:t>
+      </w:r>
+    </w:p>
+    <w:p>
+      <w:pPr>
+        <w:pStyle w:val="ListParagraph"/>
+        <w:numPr>
+          <w:ilvl w:val="0"/>
+          <w:numId w:val="4"/>
+        </w:numPr>
+      </w:pPr>
+      <w:r>
+        <w:lastRenderedPageBreak/>
+        <w:t xml:space="preserve">GLM then creates the </w:t>
+      </w:r>
+      <w:r>
+        <w:t xml:space="preserve">4x4 </w:t>
+      </w:r>
+      <w:proofErr w:type="spellStart"/>
+      <w:r>
+        <w:t>LookAt</w:t>
+      </w:r>
+      <w:proofErr w:type="spellEnd"/>
+      <w:r>
+        <w:t xml:space="preserve"> matrix that we can use as our view matrix.</w:t>
+      </w:r>
+    </w:p>
+    <w:p>
+      <w:pPr>
+        <w:pStyle w:val="Heading1"/>
+      </w:pPr>
+      <w:r>
+        <w:t>The dynamic camera’s follow the professor’s specification:</w:t>
+      </w:r>
       <w:bookmarkStart w:id="0" w:name="_GoBack"/>
       <w:bookmarkEnd w:id="0"/>
+    </w:p>
+    <w:p>
+      <w:pPr>
+        <w:rPr>
+          <w:b/>
+        </w:rPr>
+      </w:pPr>
+      <w:r>
+        <w:rPr>
+          <w:noProof/>
+        </w:rPr>
+        <w:drawing>
+          <wp:inline distT="0" distB="0" distL="0" distR="0" wp14:anchorId="049C9239" wp14:editId="613C7E33">
+            <wp:extent cx="5943600" cy="4117975"/>
+            <wp:effectExtent l="0" t="0" r="0" b="0"/>
+            <wp:docPr id="2" name="Picture 2"/>
+            <wp:cNvGraphicFramePr>
+              <a:graphicFrameLocks xmlns:a="http://schemas.openxmlformats.org/drawingml/2006/main" noChangeAspect="1"/>
+            </wp:cNvGraphicFramePr>
+            <a:graphic xmlns:a="http://schemas.openxmlformats.org/drawingml/2006/main">
+              <a:graphicData uri="http://schemas.openxmlformats.org/drawingml/2006/picture">
+                <pic:pic xmlns:pic="http://schemas.openxmlformats.org/drawingml/2006/picture">
+                  <pic:nvPicPr>
+                    <pic:cNvPr id="1" name=""/>
+                    <pic:cNvPicPr/>
+                  </pic:nvPicPr>
+                  <pic:blipFill>
+                    <a:blip r:embed="rId6"/>
+                    <a:stretch>
+                      <a:fillRect/>
+                    </a:stretch>
+                  </pic:blipFill>
+                  <pic:spPr>
+                    <a:xfrm>
+                      <a:off x="0" y="0"/>
+                      <a:ext cx="5943600" cy="4117975"/>
+                    </a:xfrm>
+                    <a:prstGeom prst="rect">
+                      <a:avLst/>
+                    </a:prstGeom>
+                  </pic:spPr>
+                </pic:pic>
+              </a:graphicData>
+            </a:graphic>
+          </wp:inline>
+        </w:drawing>
+      </w:r>
     </w:p>
     <w:p>
       <w:pPr>
@@ -62,6 +1319,92 @@
 <file path=word/numbering.xml><?xml version="1.0" encoding="utf-8"?>
 <w:numbering xmlns:wpc="http://schemas.microsoft.com/office/word/2010/wordprocessingCanvas" xmlns:cx="http://schemas.microsoft.com/office/drawing/2014/chartex" xmlns:mc="http://schemas.openxmlformats.org/markup-compatibility/2006" xmlns:o="urn:schemas-microsoft-com:office:office" xmlns:r="http://schemas.openxmlformats.org/officeDocument/2006/relationships" xmlns:m="http://schemas.openxmlformats.org/officeDocument/2006/math" xmlns:v="urn:schemas-microsoft-com:vml" xmlns:wp14="http://schemas.microsoft.com/office/word/2010/wordprocessingDrawing" xmlns:wp="http://schemas.openxmlformats.org/drawingml/2006/wordprocessingDrawing" xmlns:w10="urn:schemas-microsoft-com:office:word" xmlns:w="http://schemas.openxmlformats.org/wordprocessingml/2006/main" xmlns:w14="http://schemas.microsoft.com/office/word/2010/wordml" xmlns:w15="http://schemas.microsoft.com/office/word/2012/wordml" xmlns:w16se="http://schemas.microsoft.com/office/word/2015/wordml/symex" xmlns:wpg="http://schemas.microsoft.com/office/word/2010/wordprocessingGroup" xmlns:wpi="http://schemas.microsoft.com/office/word/2010/wordprocessingInk" xmlns:wne="http://schemas.microsoft.com/office/word/2006/wordml" xmlns:wps="http://schemas.microsoft.com/office/word/2010/wordprocessingShape" mc:Ignorable="w14 w15 w16se wp14">
   <w:abstractNum w:abstractNumId="0" w15:restartNumberingAfterBreak="0">
+    <w:nsid w:val="2FA162A4"/>
+    <w:multiLevelType w:val="hybridMultilevel"/>
+    <w:tmpl w:val="FA9829B2"/>
+    <w:lvl w:ilvl="0" w:tplc="0409000F">
+      <w:start w:val="1"/>
+      <w:numFmt w:val="decimal"/>
+      <w:lvlText w:val="%1."/>
+      <w:lvlJc w:val="left"/>
+      <w:pPr>
+        <w:ind w:left="360" w:hanging="360"/>
+      </w:pPr>
+    </w:lvl>
+    <w:lvl w:ilvl="1" w:tplc="04090019" w:tentative="1">
+      <w:start w:val="1"/>
+      <w:numFmt w:val="lowerLetter"/>
+      <w:lvlText w:val="%2."/>
+      <w:lvlJc w:val="left"/>
+      <w:pPr>
+        <w:ind w:left="1080" w:hanging="360"/>
+      </w:pPr>
+    </w:lvl>
+    <w:lvl w:ilvl="2" w:tplc="0409001B" w:tentative="1">
+      <w:start w:val="1"/>
+      <w:numFmt w:val="lowerRoman"/>
+      <w:lvlText w:val="%3."/>
+      <w:lvlJc w:val="right"/>
+      <w:pPr>
+        <w:ind w:left="1800" w:hanging="180"/>
+      </w:pPr>
+    </w:lvl>
+    <w:lvl w:ilvl="3" w:tplc="0409000F" w:tentative="1">
+      <w:start w:val="1"/>
+      <w:numFmt w:val="decimal"/>
+      <w:lvlText w:val="%4."/>
+      <w:lvlJc w:val="left"/>
+      <w:pPr>
+        <w:ind w:left="2520" w:hanging="360"/>
+      </w:pPr>
+    </w:lvl>
+    <w:lvl w:ilvl="4" w:tplc="04090019" w:tentative="1">
+      <w:start w:val="1"/>
+      <w:numFmt w:val="lowerLetter"/>
+      <w:lvlText w:val="%5."/>
+      <w:lvlJc w:val="left"/>
+      <w:pPr>
+        <w:ind w:left="3240" w:hanging="360"/>
+      </w:pPr>
+    </w:lvl>
+    <w:lvl w:ilvl="5" w:tplc="0409001B" w:tentative="1">
+      <w:start w:val="1"/>
+      <w:numFmt w:val="lowerRoman"/>
+      <w:lvlText w:val="%6."/>
+      <w:lvlJc w:val="right"/>
+      <w:pPr>
+        <w:ind w:left="3960" w:hanging="180"/>
+      </w:pPr>
+    </w:lvl>
+    <w:lvl w:ilvl="6" w:tplc="0409000F" w:tentative="1">
+      <w:start w:val="1"/>
+      <w:numFmt w:val="decimal"/>
+      <w:lvlText w:val="%7."/>
+      <w:lvlJc w:val="left"/>
+      <w:pPr>
+        <w:ind w:left="4680" w:hanging="360"/>
+      </w:pPr>
+    </w:lvl>
+    <w:lvl w:ilvl="7" w:tplc="04090019" w:tentative="1">
+      <w:start w:val="1"/>
+      <w:numFmt w:val="lowerLetter"/>
+      <w:lvlText w:val="%8."/>
+      <w:lvlJc w:val="left"/>
+      <w:pPr>
+        <w:ind w:left="5400" w:hanging="360"/>
+      </w:pPr>
+    </w:lvl>
+    <w:lvl w:ilvl="8" w:tplc="0409001B" w:tentative="1">
+      <w:start w:val="1"/>
+      <w:numFmt w:val="lowerRoman"/>
+      <w:lvlText w:val="%9."/>
+      <w:lvlJc w:val="right"/>
+      <w:pPr>
+        <w:ind w:left="6120" w:hanging="180"/>
+      </w:pPr>
+    </w:lvl>
+  </w:abstractNum>
+  <w:abstractNum w:abstractNumId="1" w15:restartNumberingAfterBreak="0">
     <w:nsid w:val="44D44C74"/>
     <w:multiLevelType w:val="hybridMultilevel"/>
     <w:tmpl w:val="7F66C980"/>
@@ -147,7 +1490,93 @@
       </w:pPr>
     </w:lvl>
   </w:abstractNum>
-  <w:abstractNum w:abstractNumId="1" w15:restartNumberingAfterBreak="0">
+  <w:abstractNum w:abstractNumId="2" w15:restartNumberingAfterBreak="0">
+    <w:nsid w:val="4F6B7CC3"/>
+    <w:multiLevelType w:val="hybridMultilevel"/>
+    <w:tmpl w:val="A4C6E6AE"/>
+    <w:lvl w:ilvl="0" w:tplc="04090019">
+      <w:start w:val="1"/>
+      <w:numFmt w:val="lowerLetter"/>
+      <w:lvlText w:val="%1."/>
+      <w:lvlJc w:val="left"/>
+      <w:pPr>
+        <w:ind w:left="1800" w:hanging="360"/>
+      </w:pPr>
+    </w:lvl>
+    <w:lvl w:ilvl="1" w:tplc="04090019" w:tentative="1">
+      <w:start w:val="1"/>
+      <w:numFmt w:val="lowerLetter"/>
+      <w:lvlText w:val="%2."/>
+      <w:lvlJc w:val="left"/>
+      <w:pPr>
+        <w:ind w:left="2520" w:hanging="360"/>
+      </w:pPr>
+    </w:lvl>
+    <w:lvl w:ilvl="2" w:tplc="0409001B" w:tentative="1">
+      <w:start w:val="1"/>
+      <w:numFmt w:val="lowerRoman"/>
+      <w:lvlText w:val="%3."/>
+      <w:lvlJc w:val="right"/>
+      <w:pPr>
+        <w:ind w:left="3240" w:hanging="180"/>
+      </w:pPr>
+    </w:lvl>
+    <w:lvl w:ilvl="3" w:tplc="0409000F" w:tentative="1">
+      <w:start w:val="1"/>
+      <w:numFmt w:val="decimal"/>
+      <w:lvlText w:val="%4."/>
+      <w:lvlJc w:val="left"/>
+      <w:pPr>
+        <w:ind w:left="3960" w:hanging="360"/>
+      </w:pPr>
+    </w:lvl>
+    <w:lvl w:ilvl="4" w:tplc="04090019" w:tentative="1">
+      <w:start w:val="1"/>
+      <w:numFmt w:val="lowerLetter"/>
+      <w:lvlText w:val="%5."/>
+      <w:lvlJc w:val="left"/>
+      <w:pPr>
+        <w:ind w:left="4680" w:hanging="360"/>
+      </w:pPr>
+    </w:lvl>
+    <w:lvl w:ilvl="5" w:tplc="0409001B" w:tentative="1">
+      <w:start w:val="1"/>
+      <w:numFmt w:val="lowerRoman"/>
+      <w:lvlText w:val="%6."/>
+      <w:lvlJc w:val="right"/>
+      <w:pPr>
+        <w:ind w:left="5400" w:hanging="180"/>
+      </w:pPr>
+    </w:lvl>
+    <w:lvl w:ilvl="6" w:tplc="0409000F" w:tentative="1">
+      <w:start w:val="1"/>
+      <w:numFmt w:val="decimal"/>
+      <w:lvlText w:val="%7."/>
+      <w:lvlJc w:val="left"/>
+      <w:pPr>
+        <w:ind w:left="6120" w:hanging="360"/>
+      </w:pPr>
+    </w:lvl>
+    <w:lvl w:ilvl="7" w:tplc="04090019" w:tentative="1">
+      <w:start w:val="1"/>
+      <w:numFmt w:val="lowerLetter"/>
+      <w:lvlText w:val="%8."/>
+      <w:lvlJc w:val="left"/>
+      <w:pPr>
+        <w:ind w:left="6840" w:hanging="360"/>
+      </w:pPr>
+    </w:lvl>
+    <w:lvl w:ilvl="8" w:tplc="0409001B" w:tentative="1">
+      <w:start w:val="1"/>
+      <w:numFmt w:val="lowerRoman"/>
+      <w:lvlText w:val="%9."/>
+      <w:lvlJc w:val="right"/>
+      <w:pPr>
+        <w:ind w:left="7560" w:hanging="180"/>
+      </w:pPr>
+    </w:lvl>
+  </w:abstractNum>
+  <w:abstractNum w:abstractNumId="3" w15:restartNumberingAfterBreak="0">
     <w:nsid w:val="53727A16"/>
     <w:multiLevelType w:val="hybridMultilevel"/>
     <w:tmpl w:val="F0487F14"/>
@@ -233,18 +1662,21 @@
       </w:pPr>
     </w:lvl>
   </w:abstractNum>
-  <w:abstractNum w:abstractNumId="2" w15:restartNumberingAfterBreak="0">
-    <w:nsid w:val="66075D9F"/>
+  <w:abstractNum w:abstractNumId="4" w15:restartNumberingAfterBreak="0">
+    <w:nsid w:val="55B844CE"/>
     <w:multiLevelType w:val="hybridMultilevel"/>
-    <w:tmpl w:val="C6FE9DBC"/>
-    <w:lvl w:ilvl="0" w:tplc="0409000F">
-      <w:start w:val="1"/>
+    <w:tmpl w:val="A60A3BCC"/>
+    <w:lvl w:ilvl="0" w:tplc="564E77F6">
+      <w:start w:val="2"/>
       <w:numFmt w:val="decimal"/>
       <w:lvlText w:val="%1."/>
       <w:lvlJc w:val="left"/>
       <w:pPr>
-        <w:ind w:left="720" w:hanging="360"/>
-      </w:pPr>
+        <w:ind w:left="360" w:hanging="360"/>
+      </w:pPr>
+      <w:rPr>
+        <w:rFonts w:hint="default"/>
+      </w:rPr>
     </w:lvl>
     <w:lvl w:ilvl="1" w:tplc="04090019" w:tentative="1">
       <w:start w:val="1"/>
@@ -252,7 +1684,7 @@
       <w:lvlText w:val="%2."/>
       <w:lvlJc w:val="left"/>
       <w:pPr>
-        <w:ind w:left="1440" w:hanging="360"/>
+        <w:ind w:left="-1080" w:hanging="360"/>
       </w:pPr>
     </w:lvl>
     <w:lvl w:ilvl="2" w:tplc="0409001B" w:tentative="1">
@@ -261,7 +1693,7 @@
       <w:lvlText w:val="%3."/>
       <w:lvlJc w:val="right"/>
       <w:pPr>
-        <w:ind w:left="2160" w:hanging="180"/>
+        <w:ind w:left="-360" w:hanging="180"/>
       </w:pPr>
     </w:lvl>
     <w:lvl w:ilvl="3" w:tplc="0409000F" w:tentative="1">
@@ -270,7 +1702,7 @@
       <w:lvlText w:val="%4."/>
       <w:lvlJc w:val="left"/>
       <w:pPr>
-        <w:ind w:left="2880" w:hanging="360"/>
+        <w:ind w:left="360" w:hanging="360"/>
       </w:pPr>
     </w:lvl>
     <w:lvl w:ilvl="4" w:tplc="04090019" w:tentative="1">
@@ -279,7 +1711,7 @@
       <w:lvlText w:val="%5."/>
       <w:lvlJc w:val="left"/>
       <w:pPr>
-        <w:ind w:left="3600" w:hanging="360"/>
+        <w:ind w:left="1080" w:hanging="360"/>
       </w:pPr>
     </w:lvl>
     <w:lvl w:ilvl="5" w:tplc="0409001B" w:tentative="1">
@@ -288,7 +1720,7 @@
       <w:lvlText w:val="%6."/>
       <w:lvlJc w:val="right"/>
       <w:pPr>
-        <w:ind w:left="4320" w:hanging="180"/>
+        <w:ind w:left="1800" w:hanging="180"/>
       </w:pPr>
     </w:lvl>
     <w:lvl w:ilvl="6" w:tplc="0409000F" w:tentative="1">
@@ -297,7 +1729,7 @@
       <w:lvlText w:val="%7."/>
       <w:lvlJc w:val="left"/>
       <w:pPr>
-        <w:ind w:left="5040" w:hanging="360"/>
+        <w:ind w:left="2520" w:hanging="360"/>
       </w:pPr>
     </w:lvl>
     <w:lvl w:ilvl="7" w:tplc="04090019" w:tentative="1">
@@ -306,7 +1738,7 @@
       <w:lvlText w:val="%8."/>
       <w:lvlJc w:val="left"/>
       <w:pPr>
-        <w:ind w:left="5760" w:hanging="360"/>
+        <w:ind w:left="3240" w:hanging="360"/>
       </w:pPr>
     </w:lvl>
     <w:lvl w:ilvl="8" w:tplc="0409001B" w:tentative="1">
@@ -315,18 +1747,113 @@
       <w:lvlText w:val="%9."/>
       <w:lvlJc w:val="right"/>
       <w:pPr>
+        <w:ind w:left="3960" w:hanging="180"/>
+      </w:pPr>
+    </w:lvl>
+  </w:abstractNum>
+  <w:abstractNum w:abstractNumId="5" w15:restartNumberingAfterBreak="0">
+    <w:nsid w:val="66075D9F"/>
+    <w:multiLevelType w:val="hybridMultilevel"/>
+    <w:tmpl w:val="91E20302"/>
+    <w:lvl w:ilvl="0" w:tplc="0409000F">
+      <w:start w:val="1"/>
+      <w:numFmt w:val="decimal"/>
+      <w:lvlText w:val="%1."/>
+      <w:lvlJc w:val="left"/>
+      <w:pPr>
+        <w:ind w:left="720" w:hanging="360"/>
+      </w:pPr>
+    </w:lvl>
+    <w:lvl w:ilvl="1" w:tplc="04090019">
+      <w:start w:val="1"/>
+      <w:numFmt w:val="lowerLetter"/>
+      <w:lvlText w:val="%2."/>
+      <w:lvlJc w:val="left"/>
+      <w:pPr>
+        <w:ind w:left="1440" w:hanging="360"/>
+      </w:pPr>
+    </w:lvl>
+    <w:lvl w:ilvl="2" w:tplc="0409001B">
+      <w:start w:val="1"/>
+      <w:numFmt w:val="lowerRoman"/>
+      <w:lvlText w:val="%3."/>
+      <w:lvlJc w:val="right"/>
+      <w:pPr>
+        <w:ind w:left="2160" w:hanging="180"/>
+      </w:pPr>
+    </w:lvl>
+    <w:lvl w:ilvl="3" w:tplc="0409000F">
+      <w:start w:val="1"/>
+      <w:numFmt w:val="decimal"/>
+      <w:lvlText w:val="%4."/>
+      <w:lvlJc w:val="left"/>
+      <w:pPr>
+        <w:ind w:left="2880" w:hanging="360"/>
+      </w:pPr>
+    </w:lvl>
+    <w:lvl w:ilvl="4" w:tplc="04090019" w:tentative="1">
+      <w:start w:val="1"/>
+      <w:numFmt w:val="lowerLetter"/>
+      <w:lvlText w:val="%5."/>
+      <w:lvlJc w:val="left"/>
+      <w:pPr>
+        <w:ind w:left="3600" w:hanging="360"/>
+      </w:pPr>
+    </w:lvl>
+    <w:lvl w:ilvl="5" w:tplc="0409001B" w:tentative="1">
+      <w:start w:val="1"/>
+      <w:numFmt w:val="lowerRoman"/>
+      <w:lvlText w:val="%6."/>
+      <w:lvlJc w:val="right"/>
+      <w:pPr>
+        <w:ind w:left="4320" w:hanging="180"/>
+      </w:pPr>
+    </w:lvl>
+    <w:lvl w:ilvl="6" w:tplc="0409000F" w:tentative="1">
+      <w:start w:val="1"/>
+      <w:numFmt w:val="decimal"/>
+      <w:lvlText w:val="%7."/>
+      <w:lvlJc w:val="left"/>
+      <w:pPr>
+        <w:ind w:left="5040" w:hanging="360"/>
+      </w:pPr>
+    </w:lvl>
+    <w:lvl w:ilvl="7" w:tplc="04090019" w:tentative="1">
+      <w:start w:val="1"/>
+      <w:numFmt w:val="lowerLetter"/>
+      <w:lvlText w:val="%8."/>
+      <w:lvlJc w:val="left"/>
+      <w:pPr>
+        <w:ind w:left="5760" w:hanging="360"/>
+      </w:pPr>
+    </w:lvl>
+    <w:lvl w:ilvl="8" w:tplc="0409001B" w:tentative="1">
+      <w:start w:val="1"/>
+      <w:numFmt w:val="lowerRoman"/>
+      <w:lvlText w:val="%9."/>
+      <w:lvlJc w:val="right"/>
+      <w:pPr>
         <w:ind w:left="6480" w:hanging="180"/>
       </w:pPr>
     </w:lvl>
   </w:abstractNum>
   <w:num w:numId="1">
+    <w:abstractNumId w:val="3"/>
+  </w:num>
+  <w:num w:numId="2">
     <w:abstractNumId w:val="1"/>
   </w:num>
-  <w:num w:numId="2">
+  <w:num w:numId="3">
+    <w:abstractNumId w:val="5"/>
+  </w:num>
+  <w:num w:numId="4">
+    <w:abstractNumId w:val="2"/>
+  </w:num>
+  <w:num w:numId="5">
     <w:abstractNumId w:val="0"/>
   </w:num>
-  <w:num w:numId="3">
-    <w:abstractNumId w:val="2"/>
+  <w:num w:numId="6">
+    <w:abstractNumId w:val="4"/>
   </w:num>
 </w:numbering>
 </file>
@@ -886,6 +2413,109 @@
       <w:szCs w:val="28"/>
     </w:rPr>
   </w:style>
+  <w:style w:type="character" w:customStyle="1" w:styleId="apple-converted-space">
+    <w:name w:val="apple-converted-space"/>
+    <w:basedOn w:val="DefaultParagraphFont"/>
+    <w:rsid w:val="009E4FAD"/>
+  </w:style>
+  <w:style w:type="character" w:styleId="Emphasis">
+    <w:name w:val="Emphasis"/>
+    <w:basedOn w:val="DefaultParagraphFont"/>
+    <w:uiPriority w:val="20"/>
+    <w:qFormat/>
+    <w:rsid w:val="000F0A3F"/>
+    <w:rPr>
+      <w:i/>
+      <w:iCs/>
+    </w:rPr>
+  </w:style>
+  <w:style w:type="paragraph" w:styleId="HTMLPreformatted">
+    <w:name w:val="HTML Preformatted"/>
+    <w:basedOn w:val="Normal"/>
+    <w:link w:val="HTMLPreformattedChar"/>
+    <w:uiPriority w:val="99"/>
+    <w:semiHidden/>
+    <w:unhideWhenUsed/>
+    <w:rsid w:val="00D6568C"/>
+    <w:pPr>
+      <w:tabs>
+        <w:tab w:val="left" w:pos="916"/>
+        <w:tab w:val="left" w:pos="1832"/>
+        <w:tab w:val="left" w:pos="2748"/>
+        <w:tab w:val="left" w:pos="3664"/>
+        <w:tab w:val="left" w:pos="4580"/>
+        <w:tab w:val="left" w:pos="5496"/>
+        <w:tab w:val="left" w:pos="6412"/>
+        <w:tab w:val="left" w:pos="7328"/>
+        <w:tab w:val="left" w:pos="8244"/>
+        <w:tab w:val="left" w:pos="9160"/>
+        <w:tab w:val="left" w:pos="10076"/>
+        <w:tab w:val="left" w:pos="10992"/>
+        <w:tab w:val="left" w:pos="11908"/>
+        <w:tab w:val="left" w:pos="12824"/>
+        <w:tab w:val="left" w:pos="13740"/>
+        <w:tab w:val="left" w:pos="14656"/>
+      </w:tabs>
+      <w:spacing w:after="0" w:line="240" w:lineRule="auto"/>
+    </w:pPr>
+    <w:rPr>
+      <w:rFonts w:ascii="Courier New" w:eastAsia="Times New Roman" w:hAnsi="Courier New" w:cs="Courier New"/>
+      <w:sz w:val="20"/>
+      <w:szCs w:val="20"/>
+    </w:rPr>
+  </w:style>
+  <w:style w:type="character" w:customStyle="1" w:styleId="HTMLPreformattedChar">
+    <w:name w:val="HTML Preformatted Char"/>
+    <w:basedOn w:val="DefaultParagraphFont"/>
+    <w:link w:val="HTMLPreformatted"/>
+    <w:uiPriority w:val="99"/>
+    <w:semiHidden/>
+    <w:rsid w:val="00D6568C"/>
+    <w:rPr>
+      <w:rFonts w:ascii="Courier New" w:eastAsia="Times New Roman" w:hAnsi="Courier New" w:cs="Courier New"/>
+      <w:sz w:val="20"/>
+      <w:szCs w:val="20"/>
+    </w:rPr>
+  </w:style>
+  <w:style w:type="character" w:styleId="HTMLCode">
+    <w:name w:val="HTML Code"/>
+    <w:basedOn w:val="DefaultParagraphFont"/>
+    <w:uiPriority w:val="99"/>
+    <w:semiHidden/>
+    <w:unhideWhenUsed/>
+    <w:rsid w:val="00D6568C"/>
+    <w:rPr>
+      <w:rFonts w:ascii="Courier New" w:eastAsia="Times New Roman" w:hAnsi="Courier New" w:cs="Courier New"/>
+      <w:sz w:val="20"/>
+      <w:szCs w:val="20"/>
+    </w:rPr>
+  </w:style>
+  <w:style w:type="character" w:customStyle="1" w:styleId="hljs-builtin">
+    <w:name w:val="hljs-built_in"/>
+    <w:basedOn w:val="DefaultParagraphFont"/>
+    <w:rsid w:val="00D6568C"/>
+  </w:style>
+  <w:style w:type="character" w:customStyle="1" w:styleId="hljs-number">
+    <w:name w:val="hljs-number"/>
+    <w:basedOn w:val="DefaultParagraphFont"/>
+    <w:rsid w:val="00D6568C"/>
+  </w:style>
+  <w:style w:type="paragraph" w:styleId="NormalWeb">
+    <w:name w:val="Normal (Web)"/>
+    <w:basedOn w:val="Normal"/>
+    <w:uiPriority w:val="99"/>
+    <w:semiHidden/>
+    <w:unhideWhenUsed/>
+    <w:rsid w:val="00D6568C"/>
+    <w:pPr>
+      <w:spacing w:before="100" w:beforeAutospacing="1" w:after="100" w:afterAutospacing="1" w:line="240" w:lineRule="auto"/>
+    </w:pPr>
+    <w:rPr>
+      <w:rFonts w:ascii="Times New Roman" w:eastAsia="Times New Roman" w:hAnsi="Times New Roman" w:cs="Times New Roman"/>
+      <w:sz w:val="24"/>
+      <w:szCs w:val="24"/>
+    </w:rPr>
+  </w:style>
 </w:styles>
 </file>
 

</xml_diff>

<commit_message>
Minor phase 2 documentation changes.
</commit_message>
<xml_diff>
--- a/Warbird Simulator Phase 2 Documentation.docx
+++ b/Warbird Simulator Phase 2 Documentation.docx
@@ -40,15 +40,7 @@
         </w:numPr>
       </w:pPr>
       <w:r>
-        <w:t xml:space="preserve">Fixed moon orbits for Primus and </w:t>
-      </w:r>
-      <w:proofErr w:type="spellStart"/>
-      <w:r>
-        <w:t>Secundus</w:t>
-      </w:r>
-      <w:proofErr w:type="spellEnd"/>
-      <w:r>
-        <w:t xml:space="preserve"> on </w:t>
+        <w:t xml:space="preserve">Fixed moon orbits for Primus and Secundus on </w:t>
       </w:r>
       <w:r>
         <w:t xml:space="preserve">planet </w:t>
@@ -95,13 +87,8 @@
           <w:numId w:val="7"/>
         </w:numPr>
       </w:pPr>
-      <w:proofErr w:type="spellStart"/>
-      <w:r>
-        <w:t>Refactored</w:t>
-      </w:r>
-      <w:proofErr w:type="spellEnd"/>
-      <w:r>
-        <w:t xml:space="preserve"> to OOP approach.</w:t>
+      <w:r>
+        <w:t>Refactored to OOP approach.</w:t>
       </w:r>
     </w:p>
     <w:p>
@@ -113,15 +100,7 @@
         </w:numPr>
       </w:pPr>
       <w:r>
-        <w:t xml:space="preserve">Object3D, </w:t>
-      </w:r>
-      <w:proofErr w:type="spellStart"/>
-      <w:r>
-        <w:t>Warbird</w:t>
-      </w:r>
-      <w:proofErr w:type="spellEnd"/>
-      <w:r>
-        <w:t>, Missile classes were added</w:t>
+        <w:t>Object3D, Warbird, Missile classes were added</w:t>
       </w:r>
       <w:r>
         <w:t xml:space="preserve"> with their own methods and attributes</w:t>
@@ -138,13 +117,8 @@
           <w:numId w:val="7"/>
         </w:numPr>
       </w:pPr>
-      <w:proofErr w:type="spellStart"/>
-      <w:r>
-        <w:t>Warbird</w:t>
-      </w:r>
-      <w:proofErr w:type="spellEnd"/>
-      <w:r>
-        <w:t xml:space="preserve"> and Missile classes are child classes of Object3D</w:t>
+      <w:r>
+        <w:t>Warbird and Missile classes are child classes of Object3D</w:t>
       </w:r>
       <w:r>
         <w:t xml:space="preserve"> with more specific functionality</w:t>
@@ -212,15 +186,7 @@
         </w:numPr>
       </w:pPr>
       <w:r>
-        <w:t xml:space="preserve">Missile silo missiles acquire the </w:t>
-      </w:r>
-      <w:proofErr w:type="spellStart"/>
-      <w:r>
-        <w:t>Warbird</w:t>
-      </w:r>
-      <w:proofErr w:type="spellEnd"/>
-      <w:r>
-        <w:t xml:space="preserve"> as a target and tracks its location moving towards </w:t>
+        <w:t xml:space="preserve">Missile silo missiles acquire the Warbird as a target and tracks its location moving towards </w:t>
       </w:r>
       <w:r>
         <w:t xml:space="preserve">(chasing) </w:t>
@@ -237,13 +203,8 @@
           <w:numId w:val="7"/>
         </w:numPr>
       </w:pPr>
-      <w:proofErr w:type="spellStart"/>
-      <w:r>
-        <w:t>Warbird</w:t>
-      </w:r>
-      <w:proofErr w:type="spellEnd"/>
-      <w:r>
-        <w:t xml:space="preserve"> </w:t>
+      <w:r>
+        <w:t xml:space="preserve">Warbird </w:t>
       </w:r>
       <w:r>
         <w:t>missile</w:t>
@@ -356,13 +317,8 @@
           <w:numId w:val="7"/>
         </w:numPr>
       </w:pPr>
-      <w:proofErr w:type="spellStart"/>
-      <w:r>
-        <w:t>Warbird</w:t>
-      </w:r>
-      <w:proofErr w:type="spellEnd"/>
-      <w:r>
-        <w:t xml:space="preserve"> Missile</w:t>
+      <w:r>
+        <w:t>Warbird Missile</w:t>
       </w:r>
     </w:p>
     <w:p>
@@ -374,15 +330,7 @@
         </w:numPr>
       </w:pPr>
       <w:r>
-        <w:t xml:space="preserve">When it’s fired the </w:t>
-      </w:r>
-      <w:proofErr w:type="spellStart"/>
-      <w:r>
-        <w:t>warbird</w:t>
-      </w:r>
-      <w:proofErr w:type="spellEnd"/>
-      <w:r>
-        <w:t xml:space="preserve"> can’t fire another one until the current missile explodes after its lifetime or when it collides with an object.</w:t>
+        <w:t>When it’s fired the warbird can’t fire another one until the current missile explodes after its lifetime or when it collides with an object.</w:t>
       </w:r>
     </w:p>
     <w:p>
@@ -488,15 +436,7 @@
         </w:numPr>
       </w:pPr>
       <w:r>
-        <w:t xml:space="preserve">The </w:t>
-      </w:r>
-      <w:proofErr w:type="spellStart"/>
-      <w:r>
-        <w:t>warbird</w:t>
-      </w:r>
-      <w:proofErr w:type="spellEnd"/>
-      <w:r>
-        <w:t xml:space="preserve"> is able to collide with all the objects in the space.</w:t>
+        <w:t>The warbird is able to collide with all the objects in the space.</w:t>
       </w:r>
     </w:p>
     <w:p>
@@ -558,13 +498,8 @@
           <w:numId w:val="7"/>
         </w:numPr>
       </w:pPr>
-      <w:proofErr w:type="spellStart"/>
-      <w:r>
-        <w:t>Warbird</w:t>
-      </w:r>
-      <w:proofErr w:type="spellEnd"/>
-      <w:r>
-        <w:t xml:space="preserve"> Movement</w:t>
+      <w:r>
+        <w:t>Warbird Movement</w:t>
       </w:r>
     </w:p>
     <w:p>
@@ -576,15 +511,7 @@
         </w:numPr>
       </w:pPr>
       <w:r>
-        <w:t xml:space="preserve">The </w:t>
-      </w:r>
-      <w:proofErr w:type="spellStart"/>
-      <w:r>
-        <w:t>warbird</w:t>
-      </w:r>
-      <w:proofErr w:type="spellEnd"/>
-      <w:r>
-        <w:t xml:space="preserve"> is able to move in six degrees of freedom. </w:t>
+        <w:t xml:space="preserve">The warbird is able to move in six degrees of freedom. </w:t>
       </w:r>
     </w:p>
     <w:p>
@@ -656,15 +583,7 @@
         </w:numPr>
       </w:pPr>
       <w:r>
-        <w:t xml:space="preserve">The </w:t>
-      </w:r>
-      <w:proofErr w:type="spellStart"/>
-      <w:r>
-        <w:t>warbird</w:t>
-      </w:r>
-      <w:proofErr w:type="spellEnd"/>
-      <w:r>
-        <w:t xml:space="preserve"> has three levels of speed.</w:t>
+        <w:t>The warbird has three levels of speed.</w:t>
       </w:r>
     </w:p>
     <w:p>
@@ -715,15 +634,7 @@
         </w:numPr>
       </w:pPr>
       <w:r>
-        <w:t xml:space="preserve">Added chase camera to </w:t>
-      </w:r>
-      <w:proofErr w:type="spellStart"/>
-      <w:r>
-        <w:t>warbird</w:t>
-      </w:r>
-      <w:proofErr w:type="spellEnd"/>
-      <w:r>
-        <w:t>.</w:t>
+        <w:t>Added chase camera to warbird.</w:t>
       </w:r>
     </w:p>
     <w:p>
@@ -747,15 +658,7 @@
         </w:numPr>
       </w:pPr>
       <w:r>
-        <w:t xml:space="preserve">There is a gravity affect from </w:t>
-      </w:r>
-      <w:proofErr w:type="spellStart"/>
-      <w:r>
-        <w:t>Ruber</w:t>
-      </w:r>
-      <w:proofErr w:type="spellEnd"/>
-      <w:r>
-        <w:t xml:space="preserve"> that applies to the space ship only.</w:t>
+        <w:t>There is a gravity affect from Ruber that applies to the space ship only.</w:t>
       </w:r>
     </w:p>
     <w:p>
@@ -865,13 +768,8 @@
       </w:r>
     </w:p>
     <w:p>
-      <w:proofErr w:type="gramStart"/>
-      <w:r>
-        <w:t>Developed on the Windows Platform.</w:t>
-      </w:r>
-      <w:proofErr w:type="gramEnd"/>
-      <w:r>
-        <w:t xml:space="preserve"> </w:t>
+      <w:r>
+        <w:t xml:space="preserve">Developed on the Windows Platform. </w:t>
       </w:r>
     </w:p>
     <w:p>
@@ -910,15 +808,7 @@
         </w:numPr>
       </w:pPr>
       <w:r>
-        <w:t xml:space="preserve">Can be seen at the bottom base of the missile silos when it hasn’t been fired at the </w:t>
-      </w:r>
-      <w:proofErr w:type="spellStart"/>
-      <w:r>
-        <w:t>warbird</w:t>
-      </w:r>
-      <w:proofErr w:type="spellEnd"/>
-      <w:r>
-        <w:t xml:space="preserve"> yet.</w:t>
+        <w:t>Can be seen at the bottom base of the missile silos when it hasn’t been fired at the warbird yet.</w:t>
       </w:r>
     </w:p>
     <w:p>
@@ -929,13 +819,8 @@
           <w:numId w:val="10"/>
         </w:numPr>
       </w:pPr>
-      <w:proofErr w:type="spellStart"/>
-      <w:r>
-        <w:t>Warbird</w:t>
-      </w:r>
-      <w:proofErr w:type="spellEnd"/>
-      <w:r>
-        <w:t xml:space="preserve"> Missile </w:t>
+      <w:r>
+        <w:t xml:space="preserve">Warbird Missile </w:t>
       </w:r>
     </w:p>
     <w:p>
@@ -971,15 +856,7 @@
         </w:numPr>
       </w:pPr>
       <w:r>
-        <w:t xml:space="preserve">Extra Credit: Utilizes </w:t>
-      </w:r>
-      <w:proofErr w:type="spellStart"/>
-      <w:r>
-        <w:t>Quaternions</w:t>
-      </w:r>
-      <w:proofErr w:type="spellEnd"/>
-      <w:r>
-        <w:t xml:space="preserve"> for smoother rotations, eliminating nervousness from missiles.</w:t>
+        <w:t>Extra Credit: Utilizes Quaternions for smoother rotations, eliminating nervousness from missiles.</w:t>
       </w:r>
     </w:p>
     <w:p>
@@ -1018,15 +895,7 @@
         <w:t>missile counts for the</w:t>
       </w:r>
       <w:r>
-        <w:t xml:space="preserve"> </w:t>
-      </w:r>
-      <w:proofErr w:type="spellStart"/>
-      <w:r>
-        <w:t>warbird</w:t>
-      </w:r>
-      <w:proofErr w:type="spellEnd"/>
-      <w:r>
-        <w:t xml:space="preserve"> and missile silos</w:t>
+        <w:t xml:space="preserve"> warbird and missile silos</w:t>
       </w:r>
       <w:r>
         <w:t>.</w:t>
@@ -1054,6 +923,30 @@
       </w:pPr>
       <w:r>
         <w:t>Missiles can collide with each other.</w:t>
+      </w:r>
+    </w:p>
+    <w:p>
+      <w:pPr>
+        <w:pStyle w:val="ListParagraph"/>
+        <w:numPr>
+          <w:ilvl w:val="0"/>
+          <w:numId w:val="10"/>
+        </w:numPr>
+      </w:pPr>
+      <w:r>
+        <w:t>Camera</w:t>
+      </w:r>
+    </w:p>
+    <w:p>
+      <w:pPr>
+        <w:pStyle w:val="ListParagraph"/>
+        <w:numPr>
+          <w:ilvl w:val="1"/>
+          <w:numId w:val="10"/>
+        </w:numPr>
+      </w:pPr>
+      <w:r>
+        <w:t>When the warbird is destroyed the camera sits at that location. When the game is restarted the user needs to cycle to the warbird again.</w:t>
       </w:r>
     </w:p>
     <w:p/>

</xml_diff>